<commit_message>
Subida informe proyecto portafolio
</commit_message>
<xml_diff>
--- a/docs/Informe MiPortafolioFull Plataforma de Gestión de Galería y Portafolio Personal.docx
+++ b/docs/Informe MiPortafolioFull Plataforma de Gestión de Galería y Portafolio Personal.docx
@@ -5362,21 +5362,6 @@
     </w:p>
     <w:p>
       <w:pPr>
-        <w:pStyle w:val="Ttulo"/>
-        <w:pBdr>
-          <w:bottom w:val="single" w:sz="8" w:space="9" w:color="5B9BD5" w:themeColor="accent1"/>
-        </w:pBdr>
-        <w:spacing w:line="360" w:lineRule="auto"/>
-        <w:rPr>
-          <w:rStyle w:val="nfasisintenso"/>
-          <w:rFonts w:ascii="Arial" w:hAnsi="Arial" w:cs="Arial"/>
-          <w:i w:val="0"/>
-          <w:color w:val="000000" w:themeColor="text1"/>
-        </w:rPr>
-      </w:pPr>
-    </w:p>
-    <w:p>
-      <w:pPr>
         <w:spacing w:line="360" w:lineRule="auto"/>
         <w:jc w:val="center"/>
         <w:rPr>
@@ -5398,6 +5383,7 @@
           <w:sz w:val="52"/>
           <w:szCs w:val="52"/>
         </w:rPr>
+        <w:lastRenderedPageBreak/>
         <w:t>MiPortafolioFull</w:t>
       </w:r>
       <w:proofErr w:type="spellEnd"/>
@@ -5414,6 +5400,50 @@
         </w:rPr>
         <w:t>: Plataforma de Gestión de Galería y Portafolio Personal</w:t>
       </w:r>
+    </w:p>
+    <w:p>
+      <w:pPr>
+        <w:spacing w:line="360" w:lineRule="auto"/>
+        <w:jc w:val="center"/>
+        <w:rPr>
+          <w:rFonts w:ascii="Arial" w:hAnsi="Arial" w:cs="Arial"/>
+          <w:b/>
+          <w:color w:val="000000" w:themeColor="text1"/>
+          <w:sz w:val="24"/>
+        </w:rPr>
+      </w:pPr>
+    </w:p>
+    <w:p>
+      <w:pPr>
+        <w:spacing w:line="360" w:lineRule="auto"/>
+        <w:rPr>
+          <w:rFonts w:ascii="Arial" w:hAnsi="Arial" w:cs="Arial"/>
+          <w:b/>
+          <w:color w:val="000000" w:themeColor="text1"/>
+          <w:sz w:val="24"/>
+        </w:rPr>
+      </w:pPr>
+      <w:r>
+        <w:rPr>
+          <w:rFonts w:ascii="Arial" w:hAnsi="Arial" w:cs="Arial"/>
+          <w:b/>
+          <w:color w:val="000000" w:themeColor="text1"/>
+          <w:sz w:val="24"/>
+        </w:rPr>
+        <w:t xml:space="preserve">Ingreso a Plataforma: </w:t>
+      </w:r>
+      <w:hyperlink r:id="rId8" w:history="1">
+        <w:r>
+          <w:rPr>
+            <w:rStyle w:val="Hipervnculo"/>
+            <w:rFonts w:ascii="Arial" w:hAnsi="Arial" w:cs="Arial"/>
+            <w:b/>
+            <w:sz w:val="32"/>
+            <w:szCs w:val="28"/>
+          </w:rPr>
+          <w:t>https://developer-fullstack.vercel.app/</w:t>
+        </w:r>
+      </w:hyperlink>
     </w:p>
     <w:p>
       <w:pPr>
@@ -5530,28 +5560,16 @@
           <w:color w:val="000000" w:themeColor="text1"/>
           <w:sz w:val="24"/>
         </w:rPr>
-        <w:t xml:space="preserve"> de componentes, pruebas unitarias e integración continua, y una arquitectura optimizada para despliegue en la </w:t>
-      </w:r>
-      <w:proofErr w:type="spellStart"/>
-      <w:proofErr w:type="gramStart"/>
-      <w:r>
-        <w:rPr>
-          <w:rFonts w:ascii="Arial" w:hAnsi="Arial" w:cs="Arial"/>
-          <w:color w:val="000000" w:themeColor="text1"/>
-          <w:sz w:val="24"/>
-        </w:rPr>
-        <w:t>nube.</w:t>
-      </w:r>
-      <w:r>
-        <w:rPr>
-          <w:rFonts w:ascii="Arial" w:hAnsi="Arial" w:cs="Arial"/>
-          <w:color w:val="000000" w:themeColor="text1"/>
-          <w:sz w:val="24"/>
-        </w:rPr>
-        <w:t>r</w:t>
-      </w:r>
-      <w:proofErr w:type="spellEnd"/>
-      <w:proofErr w:type="gramEnd"/>
+        <w:t xml:space="preserve"> de componentes, pruebas unitarias e integración continua, y una arquitectura optimizada para despliegue en la nube</w:t>
+      </w:r>
+      <w:r>
+        <w:rPr>
+          <w:rFonts w:ascii="Arial" w:hAnsi="Arial" w:cs="Arial"/>
+          <w:color w:val="000000" w:themeColor="text1"/>
+          <w:sz w:val="24"/>
+        </w:rPr>
+        <w:t>.</w:t>
+      </w:r>
     </w:p>
     <w:p>
       <w:pPr>
@@ -8097,145 +8115,13 @@
       <w:r>
         <w:rPr>
           <w:rFonts w:ascii="Arial" w:hAnsi="Arial" w:cs="Arial"/>
+          <w:noProof/>
         </w:rPr>
         <w:drawing>
           <wp:inline distT="0" distB="0" distL="0" distR="0" wp14:anchorId="51452FB0" wp14:editId="664348CE">
             <wp:extent cx="5612130" cy="3982085"/>
             <wp:effectExtent l="0" t="0" r="7620" b="0"/>
             <wp:docPr id="1" name="Imagen 1"/>
-            <wp:cNvGraphicFramePr>
-              <a:graphicFrameLocks xmlns:a="http://schemas.openxmlformats.org/drawingml/2006/main" noChangeAspect="1"/>
-            </wp:cNvGraphicFramePr>
-            <a:graphic xmlns:a="http://schemas.openxmlformats.org/drawingml/2006/main">
-              <a:graphicData uri="http://schemas.openxmlformats.org/drawingml/2006/picture">
-                <pic:pic xmlns:pic="http://schemas.openxmlformats.org/drawingml/2006/picture">
-                  <pic:nvPicPr>
-                    <pic:cNvPr id="1" name=""/>
-                    <pic:cNvPicPr/>
-                  </pic:nvPicPr>
-                  <pic:blipFill>
-                    <a:blip r:embed="rId8"/>
-                    <a:stretch>
-                      <a:fillRect/>
-                    </a:stretch>
-                  </pic:blipFill>
-                  <pic:spPr>
-                    <a:xfrm>
-                      <a:off x="0" y="0"/>
-                      <a:ext cx="5612130" cy="3982085"/>
-                    </a:xfrm>
-                    <a:prstGeom prst="rect">
-                      <a:avLst/>
-                    </a:prstGeom>
-                  </pic:spPr>
-                </pic:pic>
-              </a:graphicData>
-            </a:graphic>
-          </wp:inline>
-        </w:drawing>
-      </w:r>
-    </w:p>
-    <w:p>
-      <w:pPr>
-        <w:rPr>
-          <w:rFonts w:ascii="Arial" w:hAnsi="Arial" w:cs="Arial"/>
-        </w:rPr>
-      </w:pPr>
-    </w:p>
-    <w:p>
-      <w:pPr>
-        <w:rPr>
-          <w:rFonts w:ascii="Arial" w:hAnsi="Arial" w:cs="Arial"/>
-        </w:rPr>
-      </w:pPr>
-    </w:p>
-    <w:p>
-      <w:pPr>
-        <w:rPr>
-          <w:rFonts w:ascii="Arial" w:hAnsi="Arial" w:cs="Arial"/>
-        </w:rPr>
-      </w:pPr>
-    </w:p>
-    <w:p>
-      <w:pPr>
-        <w:rPr>
-          <w:rFonts w:ascii="Arial" w:hAnsi="Arial" w:cs="Arial"/>
-        </w:rPr>
-      </w:pPr>
-    </w:p>
-    <w:p>
-      <w:pPr>
-        <w:rPr>
-          <w:rFonts w:ascii="Arial" w:hAnsi="Arial" w:cs="Arial"/>
-        </w:rPr>
-      </w:pPr>
-    </w:p>
-    <w:p>
-      <w:pPr>
-        <w:rPr>
-          <w:rFonts w:ascii="Arial" w:hAnsi="Arial" w:cs="Arial"/>
-        </w:rPr>
-      </w:pPr>
-    </w:p>
-    <w:p>
-      <w:pPr>
-        <w:rPr>
-          <w:rFonts w:ascii="Arial" w:hAnsi="Arial" w:cs="Arial"/>
-        </w:rPr>
-      </w:pPr>
-    </w:p>
-    <w:p>
-      <w:pPr>
-        <w:rPr>
-          <w:rFonts w:ascii="Arial" w:hAnsi="Arial" w:cs="Arial"/>
-        </w:rPr>
-      </w:pPr>
-    </w:p>
-    <w:p>
-      <w:pPr>
-        <w:pStyle w:val="Prrafodelista"/>
-        <w:numPr>
-          <w:ilvl w:val="1"/>
-          <w:numId w:val="4"/>
-        </w:numPr>
-        <w:outlineLvl w:val="1"/>
-        <w:rPr>
-          <w:rFonts w:ascii="Arial" w:hAnsi="Arial" w:cs="Arial"/>
-          <w:b/>
-          <w:bCs/>
-          <w:sz w:val="24"/>
-          <w:szCs w:val="24"/>
-        </w:rPr>
-      </w:pPr>
-      <w:bookmarkStart w:id="8" w:name="_Toc178619243"/>
-      <w:r>
-        <w:rPr>
-          <w:rFonts w:ascii="Arial" w:hAnsi="Arial" w:cs="Arial"/>
-          <w:b/>
-          <w:bCs/>
-          <w:sz w:val="24"/>
-          <w:szCs w:val="24"/>
-        </w:rPr>
-        <w:lastRenderedPageBreak/>
-        <w:t>Estadísticas</w:t>
-      </w:r>
-      <w:bookmarkEnd w:id="8"/>
-    </w:p>
-    <w:p>
-      <w:pPr>
-        <w:rPr>
-          <w:rFonts w:ascii="Arial" w:hAnsi="Arial" w:cs="Arial"/>
-        </w:rPr>
-      </w:pPr>
-      <w:r>
-        <w:rPr>
-          <w:rFonts w:ascii="Arial" w:hAnsi="Arial" w:cs="Arial"/>
-        </w:rPr>
-        <w:drawing>
-          <wp:inline distT="0" distB="0" distL="0" distR="0" wp14:anchorId="3E4CE6D2" wp14:editId="273FD3EB">
-            <wp:extent cx="5612130" cy="3048635"/>
-            <wp:effectExtent l="0" t="0" r="7620" b="0"/>
-            <wp:docPr id="3" name="Imagen 3"/>
             <wp:cNvGraphicFramePr>
               <a:graphicFrameLocks xmlns:a="http://schemas.openxmlformats.org/drawingml/2006/main" noChangeAspect="1"/>
             </wp:cNvGraphicFramePr>
@@ -8255,7 +8141,7 @@
                   <pic:spPr>
                     <a:xfrm>
                       <a:off x="0" y="0"/>
-                      <a:ext cx="5612130" cy="3048635"/>
+                      <a:ext cx="5612130" cy="3982085"/>
                     </a:xfrm>
                     <a:prstGeom prst="rect">
                       <a:avLst/>
@@ -8277,6 +8163,55 @@
     </w:p>
     <w:p>
       <w:pPr>
+        <w:rPr>
+          <w:rFonts w:ascii="Arial" w:hAnsi="Arial" w:cs="Arial"/>
+        </w:rPr>
+      </w:pPr>
+    </w:p>
+    <w:p>
+      <w:pPr>
+        <w:rPr>
+          <w:rFonts w:ascii="Arial" w:hAnsi="Arial" w:cs="Arial"/>
+        </w:rPr>
+      </w:pPr>
+    </w:p>
+    <w:p>
+      <w:pPr>
+        <w:rPr>
+          <w:rFonts w:ascii="Arial" w:hAnsi="Arial" w:cs="Arial"/>
+        </w:rPr>
+      </w:pPr>
+    </w:p>
+    <w:p>
+      <w:pPr>
+        <w:rPr>
+          <w:rFonts w:ascii="Arial" w:hAnsi="Arial" w:cs="Arial"/>
+        </w:rPr>
+      </w:pPr>
+    </w:p>
+    <w:p>
+      <w:pPr>
+        <w:rPr>
+          <w:rFonts w:ascii="Arial" w:hAnsi="Arial" w:cs="Arial"/>
+        </w:rPr>
+      </w:pPr>
+    </w:p>
+    <w:p>
+      <w:pPr>
+        <w:rPr>
+          <w:rFonts w:ascii="Arial" w:hAnsi="Arial" w:cs="Arial"/>
+        </w:rPr>
+      </w:pPr>
+    </w:p>
+    <w:p>
+      <w:pPr>
+        <w:rPr>
+          <w:rFonts w:ascii="Arial" w:hAnsi="Arial" w:cs="Arial"/>
+        </w:rPr>
+      </w:pPr>
+    </w:p>
+    <w:p>
+      <w:pPr>
         <w:pStyle w:val="Prrafodelista"/>
         <w:numPr>
           <w:ilvl w:val="1"/>
@@ -8291,7 +8226,7 @@
           <w:szCs w:val="24"/>
         </w:rPr>
       </w:pPr>
-      <w:bookmarkStart w:id="9" w:name="_Toc178619244"/>
+      <w:bookmarkStart w:id="8" w:name="_Toc178619243"/>
       <w:r>
         <w:rPr>
           <w:rFonts w:ascii="Arial" w:hAnsi="Arial" w:cs="Arial"/>
@@ -8300,36 +8235,27 @@
           <w:sz w:val="24"/>
           <w:szCs w:val="24"/>
         </w:rPr>
-        <w:t>Perfil profesional</w:t>
-      </w:r>
-      <w:bookmarkEnd w:id="9"/>
-    </w:p>
-    <w:p>
-      <w:pPr>
-        <w:rPr>
-          <w:rFonts w:ascii="Arial" w:hAnsi="Arial" w:cs="Arial"/>
-          <w:b/>
-          <w:bCs/>
-          <w:sz w:val="24"/>
-          <w:szCs w:val="24"/>
-        </w:rPr>
-      </w:pPr>
-    </w:p>
-    <w:p>
-      <w:pPr>
-        <w:rPr>
-          <w:rFonts w:ascii="Arial" w:hAnsi="Arial" w:cs="Arial"/>
-        </w:rPr>
-      </w:pPr>
-      <w:r>
-        <w:rPr>
-          <w:rFonts w:ascii="Arial" w:hAnsi="Arial" w:cs="Arial"/>
+        <w:lastRenderedPageBreak/>
+        <w:t>Estadísticas</w:t>
+      </w:r>
+      <w:bookmarkEnd w:id="8"/>
+    </w:p>
+    <w:p>
+      <w:pPr>
+        <w:rPr>
+          <w:rFonts w:ascii="Arial" w:hAnsi="Arial" w:cs="Arial"/>
+        </w:rPr>
+      </w:pPr>
+      <w:r>
+        <w:rPr>
+          <w:rFonts w:ascii="Arial" w:hAnsi="Arial" w:cs="Arial"/>
+          <w:noProof/>
         </w:rPr>
         <w:drawing>
-          <wp:inline distT="0" distB="0" distL="0" distR="0" wp14:anchorId="56B198BD" wp14:editId="763D779A">
-            <wp:extent cx="5612130" cy="2284730"/>
-            <wp:effectExtent l="0" t="0" r="7620" b="1270"/>
-            <wp:docPr id="17" name="Imagen 17"/>
+          <wp:inline distT="0" distB="0" distL="0" distR="0" wp14:anchorId="3E4CE6D2" wp14:editId="273FD3EB">
+            <wp:extent cx="5612130" cy="3048635"/>
+            <wp:effectExtent l="0" t="0" r="7620" b="0"/>
+            <wp:docPr id="3" name="Imagen 3"/>
             <wp:cNvGraphicFramePr>
               <a:graphicFrameLocks xmlns:a="http://schemas.openxmlformats.org/drawingml/2006/main" noChangeAspect="1"/>
             </wp:cNvGraphicFramePr>
@@ -8349,7 +8275,7 @@
                   <pic:spPr>
                     <a:xfrm>
                       <a:off x="0" y="0"/>
-                      <a:ext cx="5612130" cy="2284730"/>
+                      <a:ext cx="5612130" cy="3048635"/>
                     </a:xfrm>
                     <a:prstGeom prst="rect">
                       <a:avLst/>
@@ -8371,41 +8297,6 @@
     </w:p>
     <w:p>
       <w:pPr>
-        <w:rPr>
-          <w:rFonts w:ascii="Arial" w:hAnsi="Arial" w:cs="Arial"/>
-        </w:rPr>
-      </w:pPr>
-    </w:p>
-    <w:p>
-      <w:pPr>
-        <w:rPr>
-          <w:rFonts w:ascii="Arial" w:hAnsi="Arial" w:cs="Arial"/>
-        </w:rPr>
-      </w:pPr>
-    </w:p>
-    <w:p>
-      <w:pPr>
-        <w:rPr>
-          <w:rFonts w:ascii="Arial" w:hAnsi="Arial" w:cs="Arial"/>
-        </w:rPr>
-      </w:pPr>
-    </w:p>
-    <w:p>
-      <w:pPr>
-        <w:rPr>
-          <w:rFonts w:ascii="Arial" w:hAnsi="Arial" w:cs="Arial"/>
-        </w:rPr>
-      </w:pPr>
-    </w:p>
-    <w:p>
-      <w:pPr>
-        <w:rPr>
-          <w:rFonts w:ascii="Arial" w:hAnsi="Arial" w:cs="Arial"/>
-        </w:rPr>
-      </w:pPr>
-    </w:p>
-    <w:p>
-      <w:pPr>
         <w:pStyle w:val="Prrafodelista"/>
         <w:numPr>
           <w:ilvl w:val="1"/>
@@ -8420,7 +8311,7 @@
           <w:szCs w:val="24"/>
         </w:rPr>
       </w:pPr>
-      <w:bookmarkStart w:id="10" w:name="_Toc178619245"/>
+      <w:bookmarkStart w:id="9" w:name="_Toc178619244"/>
       <w:r>
         <w:rPr>
           <w:rFonts w:ascii="Arial" w:hAnsi="Arial" w:cs="Arial"/>
@@ -8429,26 +8320,37 @@
           <w:sz w:val="24"/>
           <w:szCs w:val="24"/>
         </w:rPr>
-        <w:t>Tecnologías / Desarrollo</w:t>
-      </w:r>
-      <w:bookmarkEnd w:id="10"/>
-    </w:p>
-    <w:p>
-      <w:pPr>
-        <w:jc w:val="center"/>
-        <w:rPr>
-          <w:rFonts w:ascii="Arial" w:hAnsi="Arial" w:cs="Arial"/>
-        </w:rPr>
-      </w:pPr>
-      <w:r>
-        <w:rPr>
-          <w:rFonts w:ascii="Arial" w:hAnsi="Arial" w:cs="Arial"/>
+        <w:t>Perfil profesional</w:t>
+      </w:r>
+      <w:bookmarkEnd w:id="9"/>
+    </w:p>
+    <w:p>
+      <w:pPr>
+        <w:rPr>
+          <w:rFonts w:ascii="Arial" w:hAnsi="Arial" w:cs="Arial"/>
+          <w:b/>
+          <w:bCs/>
+          <w:sz w:val="24"/>
+          <w:szCs w:val="24"/>
+        </w:rPr>
+      </w:pPr>
+    </w:p>
+    <w:p>
+      <w:pPr>
+        <w:rPr>
+          <w:rFonts w:ascii="Arial" w:hAnsi="Arial" w:cs="Arial"/>
+        </w:rPr>
+      </w:pPr>
+      <w:r>
+        <w:rPr>
+          <w:rFonts w:ascii="Arial" w:hAnsi="Arial" w:cs="Arial"/>
+          <w:noProof/>
         </w:rPr>
         <w:drawing>
-          <wp:inline distT="0" distB="0" distL="0" distR="0" wp14:anchorId="2F225332" wp14:editId="1F52F4F1">
-            <wp:extent cx="5257800" cy="3357068"/>
-            <wp:effectExtent l="0" t="0" r="0" b="0"/>
-            <wp:docPr id="5" name="Imagen 5"/>
+          <wp:inline distT="0" distB="0" distL="0" distR="0" wp14:anchorId="56B198BD" wp14:editId="763D779A">
+            <wp:extent cx="5612130" cy="2284730"/>
+            <wp:effectExtent l="0" t="0" r="7620" b="1270"/>
+            <wp:docPr id="17" name="Imagen 17"/>
             <wp:cNvGraphicFramePr>
               <a:graphicFrameLocks xmlns:a="http://schemas.openxmlformats.org/drawingml/2006/main" noChangeAspect="1"/>
             </wp:cNvGraphicFramePr>
@@ -8468,7 +8370,7 @@
                   <pic:spPr>
                     <a:xfrm>
                       <a:off x="0" y="0"/>
-                      <a:ext cx="5267845" cy="3363482"/>
+                      <a:ext cx="5612130" cy="2284730"/>
                     </a:xfrm>
                     <a:prstGeom prst="rect">
                       <a:avLst/>
@@ -8490,6 +8392,41 @@
     </w:p>
     <w:p>
       <w:pPr>
+        <w:rPr>
+          <w:rFonts w:ascii="Arial" w:hAnsi="Arial" w:cs="Arial"/>
+        </w:rPr>
+      </w:pPr>
+    </w:p>
+    <w:p>
+      <w:pPr>
+        <w:rPr>
+          <w:rFonts w:ascii="Arial" w:hAnsi="Arial" w:cs="Arial"/>
+        </w:rPr>
+      </w:pPr>
+    </w:p>
+    <w:p>
+      <w:pPr>
+        <w:rPr>
+          <w:rFonts w:ascii="Arial" w:hAnsi="Arial" w:cs="Arial"/>
+        </w:rPr>
+      </w:pPr>
+    </w:p>
+    <w:p>
+      <w:pPr>
+        <w:rPr>
+          <w:rFonts w:ascii="Arial" w:hAnsi="Arial" w:cs="Arial"/>
+        </w:rPr>
+      </w:pPr>
+    </w:p>
+    <w:p>
+      <w:pPr>
+        <w:rPr>
+          <w:rFonts w:ascii="Arial" w:hAnsi="Arial" w:cs="Arial"/>
+        </w:rPr>
+      </w:pPr>
+    </w:p>
+    <w:p>
+      <w:pPr>
         <w:pStyle w:val="Prrafodelista"/>
         <w:numPr>
           <w:ilvl w:val="1"/>
@@ -8504,7 +8441,7 @@
           <w:szCs w:val="24"/>
         </w:rPr>
       </w:pPr>
-      <w:bookmarkStart w:id="11" w:name="_Toc178619246"/>
+      <w:bookmarkStart w:id="10" w:name="_Toc178619245"/>
       <w:r>
         <w:rPr>
           <w:rFonts w:ascii="Arial" w:hAnsi="Arial" w:cs="Arial"/>
@@ -8513,16 +8450,9 @@
           <w:sz w:val="24"/>
           <w:szCs w:val="24"/>
         </w:rPr>
-        <w:t>Acerca de</w:t>
-      </w:r>
-      <w:bookmarkEnd w:id="11"/>
-    </w:p>
-    <w:p>
-      <w:pPr>
-        <w:rPr>
-          <w:rFonts w:ascii="Arial" w:hAnsi="Arial" w:cs="Arial"/>
-        </w:rPr>
-      </w:pPr>
+        <w:t>Tecnologías / Desarrollo</w:t>
+      </w:r>
+      <w:bookmarkEnd w:id="10"/>
     </w:p>
     <w:p>
       <w:pPr>
@@ -8534,12 +8464,13 @@
       <w:r>
         <w:rPr>
           <w:rFonts w:ascii="Arial" w:hAnsi="Arial" w:cs="Arial"/>
+          <w:noProof/>
         </w:rPr>
         <w:drawing>
-          <wp:inline distT="0" distB="0" distL="0" distR="0" wp14:anchorId="3A6AF5AD" wp14:editId="73E4E93E">
-            <wp:extent cx="5029200" cy="2760426"/>
-            <wp:effectExtent l="0" t="0" r="0" b="1905"/>
-            <wp:docPr id="6" name="Imagen 6"/>
+          <wp:inline distT="0" distB="0" distL="0" distR="0" wp14:anchorId="2F225332" wp14:editId="1F52F4F1">
+            <wp:extent cx="5257800" cy="3357068"/>
+            <wp:effectExtent l="0" t="0" r="0" b="0"/>
+            <wp:docPr id="5" name="Imagen 5"/>
             <wp:cNvGraphicFramePr>
               <a:graphicFrameLocks xmlns:a="http://schemas.openxmlformats.org/drawingml/2006/main" noChangeAspect="1"/>
             </wp:cNvGraphicFramePr>
@@ -8559,7 +8490,7 @@
                   <pic:spPr>
                     <a:xfrm>
                       <a:off x="0" y="0"/>
-                      <a:ext cx="5034886" cy="2763547"/>
+                      <a:ext cx="5267845" cy="3363482"/>
                     </a:xfrm>
                     <a:prstGeom prst="rect">
                       <a:avLst/>
@@ -8595,7 +8526,7 @@
           <w:szCs w:val="24"/>
         </w:rPr>
       </w:pPr>
-      <w:bookmarkStart w:id="12" w:name="_Toc178619247"/>
+      <w:bookmarkStart w:id="11" w:name="_Toc178619246"/>
       <w:r>
         <w:rPr>
           <w:rFonts w:ascii="Arial" w:hAnsi="Arial" w:cs="Arial"/>
@@ -8604,10 +8535,16 @@
           <w:sz w:val="24"/>
           <w:szCs w:val="24"/>
         </w:rPr>
-        <w:lastRenderedPageBreak/>
-        <w:t>Experiencia laboral</w:t>
-      </w:r>
-      <w:bookmarkEnd w:id="12"/>
+        <w:t>Acerca de</w:t>
+      </w:r>
+      <w:bookmarkEnd w:id="11"/>
+    </w:p>
+    <w:p>
+      <w:pPr>
+        <w:rPr>
+          <w:rFonts w:ascii="Arial" w:hAnsi="Arial" w:cs="Arial"/>
+        </w:rPr>
+      </w:pPr>
     </w:p>
     <w:p>
       <w:pPr>
@@ -8619,12 +8556,13 @@
       <w:r>
         <w:rPr>
           <w:rFonts w:ascii="Arial" w:hAnsi="Arial" w:cs="Arial"/>
+          <w:noProof/>
         </w:rPr>
         <w:drawing>
-          <wp:inline distT="0" distB="0" distL="0" distR="0" wp14:anchorId="5A28F4D9" wp14:editId="70461780">
-            <wp:extent cx="5612130" cy="2389505"/>
-            <wp:effectExtent l="0" t="0" r="7620" b="0"/>
-            <wp:docPr id="7" name="Imagen 7"/>
+          <wp:inline distT="0" distB="0" distL="0" distR="0" wp14:anchorId="3A6AF5AD" wp14:editId="73E4E93E">
+            <wp:extent cx="5029200" cy="2760426"/>
+            <wp:effectExtent l="0" t="0" r="0" b="1905"/>
+            <wp:docPr id="6" name="Imagen 6"/>
             <wp:cNvGraphicFramePr>
               <a:graphicFrameLocks xmlns:a="http://schemas.openxmlformats.org/drawingml/2006/main" noChangeAspect="1"/>
             </wp:cNvGraphicFramePr>
@@ -8644,7 +8582,7 @@
                   <pic:spPr>
                     <a:xfrm>
                       <a:off x="0" y="0"/>
-                      <a:ext cx="5612130" cy="2389505"/>
+                      <a:ext cx="5034886" cy="2763547"/>
                     </a:xfrm>
                     <a:prstGeom prst="rect">
                       <a:avLst/>
@@ -8680,7 +8618,7 @@
           <w:szCs w:val="24"/>
         </w:rPr>
       </w:pPr>
-      <w:bookmarkStart w:id="13" w:name="_Toc178619248"/>
+      <w:bookmarkStart w:id="12" w:name="_Toc178619247"/>
       <w:r>
         <w:rPr>
           <w:rFonts w:ascii="Arial" w:hAnsi="Arial" w:cs="Arial"/>
@@ -8689,9 +8627,10 @@
           <w:sz w:val="24"/>
           <w:szCs w:val="24"/>
         </w:rPr>
-        <w:t>Contacto</w:t>
-      </w:r>
-      <w:bookmarkEnd w:id="13"/>
+        <w:lastRenderedPageBreak/>
+        <w:t>Experiencia laboral</w:t>
+      </w:r>
+      <w:bookmarkEnd w:id="12"/>
     </w:p>
     <w:p>
       <w:pPr>
@@ -8703,12 +8642,13 @@
       <w:r>
         <w:rPr>
           <w:rFonts w:ascii="Arial" w:hAnsi="Arial" w:cs="Arial"/>
+          <w:noProof/>
         </w:rPr>
         <w:drawing>
-          <wp:inline distT="0" distB="0" distL="0" distR="0" wp14:anchorId="4C006E34" wp14:editId="47909F86">
-            <wp:extent cx="5612130" cy="2910840"/>
-            <wp:effectExtent l="0" t="0" r="7620" b="3810"/>
-            <wp:docPr id="8" name="Imagen 8"/>
+          <wp:inline distT="0" distB="0" distL="0" distR="0" wp14:anchorId="5A28F4D9" wp14:editId="70461780">
+            <wp:extent cx="5612130" cy="2389505"/>
+            <wp:effectExtent l="0" t="0" r="7620" b="0"/>
+            <wp:docPr id="7" name="Imagen 7"/>
             <wp:cNvGraphicFramePr>
               <a:graphicFrameLocks xmlns:a="http://schemas.openxmlformats.org/drawingml/2006/main" noChangeAspect="1"/>
             </wp:cNvGraphicFramePr>
@@ -8728,6 +8668,91 @@
                   <pic:spPr>
                     <a:xfrm>
                       <a:off x="0" y="0"/>
+                      <a:ext cx="5612130" cy="2389505"/>
+                    </a:xfrm>
+                    <a:prstGeom prst="rect">
+                      <a:avLst/>
+                    </a:prstGeom>
+                  </pic:spPr>
+                </pic:pic>
+              </a:graphicData>
+            </a:graphic>
+          </wp:inline>
+        </w:drawing>
+      </w:r>
+    </w:p>
+    <w:p>
+      <w:pPr>
+        <w:rPr>
+          <w:rFonts w:ascii="Arial" w:hAnsi="Arial" w:cs="Arial"/>
+        </w:rPr>
+      </w:pPr>
+    </w:p>
+    <w:p>
+      <w:pPr>
+        <w:pStyle w:val="Prrafodelista"/>
+        <w:numPr>
+          <w:ilvl w:val="1"/>
+          <w:numId w:val="4"/>
+        </w:numPr>
+        <w:outlineLvl w:val="1"/>
+        <w:rPr>
+          <w:rFonts w:ascii="Arial" w:hAnsi="Arial" w:cs="Arial"/>
+          <w:b/>
+          <w:bCs/>
+          <w:sz w:val="24"/>
+          <w:szCs w:val="24"/>
+        </w:rPr>
+      </w:pPr>
+      <w:bookmarkStart w:id="13" w:name="_Toc178619248"/>
+      <w:r>
+        <w:rPr>
+          <w:rFonts w:ascii="Arial" w:hAnsi="Arial" w:cs="Arial"/>
+          <w:b/>
+          <w:bCs/>
+          <w:sz w:val="24"/>
+          <w:szCs w:val="24"/>
+        </w:rPr>
+        <w:t>Contacto</w:t>
+      </w:r>
+      <w:bookmarkEnd w:id="13"/>
+    </w:p>
+    <w:p>
+      <w:pPr>
+        <w:jc w:val="center"/>
+        <w:rPr>
+          <w:rFonts w:ascii="Arial" w:hAnsi="Arial" w:cs="Arial"/>
+        </w:rPr>
+      </w:pPr>
+      <w:r>
+        <w:rPr>
+          <w:rFonts w:ascii="Arial" w:hAnsi="Arial" w:cs="Arial"/>
+          <w:noProof/>
+        </w:rPr>
+        <w:drawing>
+          <wp:inline distT="0" distB="0" distL="0" distR="0" wp14:anchorId="4C006E34" wp14:editId="47909F86">
+            <wp:extent cx="5612130" cy="2910840"/>
+            <wp:effectExtent l="0" t="0" r="7620" b="3810"/>
+            <wp:docPr id="8" name="Imagen 8"/>
+            <wp:cNvGraphicFramePr>
+              <a:graphicFrameLocks xmlns:a="http://schemas.openxmlformats.org/drawingml/2006/main" noChangeAspect="1"/>
+            </wp:cNvGraphicFramePr>
+            <a:graphic xmlns:a="http://schemas.openxmlformats.org/drawingml/2006/main">
+              <a:graphicData uri="http://schemas.openxmlformats.org/drawingml/2006/picture">
+                <pic:pic xmlns:pic="http://schemas.openxmlformats.org/drawingml/2006/picture">
+                  <pic:nvPicPr>
+                    <pic:cNvPr id="1" name=""/>
+                    <pic:cNvPicPr/>
+                  </pic:nvPicPr>
+                  <pic:blipFill>
+                    <a:blip r:embed="rId15"/>
+                    <a:stretch>
+                      <a:fillRect/>
+                    </a:stretch>
+                  </pic:blipFill>
+                  <pic:spPr>
+                    <a:xfrm>
+                      <a:off x="0" y="0"/>
                       <a:ext cx="5612130" cy="2910840"/>
                     </a:xfrm>
                     <a:prstGeom prst="rect">
@@ -8829,6 +8854,7 @@
       <w:r>
         <w:rPr>
           <w:rFonts w:ascii="Arial" w:hAnsi="Arial" w:cs="Arial"/>
+          <w:noProof/>
         </w:rPr>
         <w:drawing>
           <wp:inline distT="0" distB="0" distL="0" distR="0" wp14:anchorId="1244C155" wp14:editId="72B991B3">
@@ -8846,7 +8872,7 @@
                     <pic:cNvPicPr/>
                   </pic:nvPicPr>
                   <pic:blipFill rotWithShape="1">
-                    <a:blip r:embed="rId15"/>
+                    <a:blip r:embed="rId16"/>
                     <a:srcRect l="2520" t="18547" r="1380" b="17042"/>
                     <a:stretch/>
                   </pic:blipFill>
@@ -8926,6 +8952,7 @@
       <w:r>
         <w:rPr>
           <w:rFonts w:ascii="Arial" w:hAnsi="Arial" w:cs="Arial"/>
+          <w:noProof/>
         </w:rPr>
         <w:drawing>
           <wp:inline distT="0" distB="0" distL="0" distR="0" wp14:anchorId="5417663B" wp14:editId="20B9B5FC">
@@ -8943,7 +8970,7 @@
                     <pic:cNvPicPr/>
                   </pic:nvPicPr>
                   <pic:blipFill rotWithShape="1">
-                    <a:blip r:embed="rId16"/>
+                    <a:blip r:embed="rId17"/>
                     <a:srcRect t="14310" b="16653"/>
                     <a:stretch/>
                   </pic:blipFill>
@@ -9046,104 +9073,13 @@
       <w:r>
         <w:rPr>
           <w:rFonts w:ascii="Arial" w:hAnsi="Arial" w:cs="Arial"/>
+          <w:noProof/>
         </w:rPr>
         <w:drawing>
           <wp:inline distT="0" distB="0" distL="0" distR="0" wp14:anchorId="0F874224" wp14:editId="78FD3B2F">
             <wp:extent cx="4380815" cy="3086100"/>
             <wp:effectExtent l="0" t="0" r="1270" b="0"/>
             <wp:docPr id="19" name="Imagen 19"/>
-            <wp:cNvGraphicFramePr>
-              <a:graphicFrameLocks xmlns:a="http://schemas.openxmlformats.org/drawingml/2006/main" noChangeAspect="1"/>
-            </wp:cNvGraphicFramePr>
-            <a:graphic xmlns:a="http://schemas.openxmlformats.org/drawingml/2006/main">
-              <a:graphicData uri="http://schemas.openxmlformats.org/drawingml/2006/picture">
-                <pic:pic xmlns:pic="http://schemas.openxmlformats.org/drawingml/2006/picture">
-                  <pic:nvPicPr>
-                    <pic:cNvPr id="1" name=""/>
-                    <pic:cNvPicPr/>
-                  </pic:nvPicPr>
-                  <pic:blipFill>
-                    <a:blip r:embed="rId17"/>
-                    <a:stretch>
-                      <a:fillRect/>
-                    </a:stretch>
-                  </pic:blipFill>
-                  <pic:spPr>
-                    <a:xfrm>
-                      <a:off x="0" y="0"/>
-                      <a:ext cx="4395982" cy="3096785"/>
-                    </a:xfrm>
-                    <a:prstGeom prst="rect">
-                      <a:avLst/>
-                    </a:prstGeom>
-                  </pic:spPr>
-                </pic:pic>
-              </a:graphicData>
-            </a:graphic>
-          </wp:inline>
-        </w:drawing>
-      </w:r>
-    </w:p>
-    <w:p>
-      <w:pPr>
-        <w:rPr>
-          <w:rFonts w:ascii="Arial" w:hAnsi="Arial" w:cs="Arial"/>
-        </w:rPr>
-      </w:pPr>
-    </w:p>
-    <w:p>
-      <w:pPr>
-        <w:pStyle w:val="Prrafodelista"/>
-        <w:numPr>
-          <w:ilvl w:val="1"/>
-          <w:numId w:val="4"/>
-        </w:numPr>
-        <w:outlineLvl w:val="1"/>
-        <w:rPr>
-          <w:rFonts w:ascii="Arial" w:hAnsi="Arial" w:cs="Arial"/>
-          <w:b/>
-          <w:bCs/>
-          <w:sz w:val="24"/>
-          <w:szCs w:val="24"/>
-        </w:rPr>
-      </w:pPr>
-      <w:bookmarkStart w:id="17" w:name="_Toc178619252"/>
-      <w:r>
-        <w:rPr>
-          <w:rFonts w:ascii="Arial" w:hAnsi="Arial" w:cs="Arial"/>
-          <w:b/>
-          <w:bCs/>
-          <w:sz w:val="24"/>
-          <w:szCs w:val="24"/>
-        </w:rPr>
-        <w:t>Galería por imágenes</w:t>
-      </w:r>
-      <w:bookmarkEnd w:id="17"/>
-    </w:p>
-    <w:p>
-      <w:pPr>
-        <w:pStyle w:val="Prrafodelista"/>
-        <w:rPr>
-          <w:rFonts w:ascii="Arial" w:hAnsi="Arial" w:cs="Arial"/>
-        </w:rPr>
-      </w:pPr>
-    </w:p>
-    <w:p>
-      <w:pPr>
-        <w:jc w:val="center"/>
-        <w:rPr>
-          <w:rFonts w:ascii="Arial" w:hAnsi="Arial" w:cs="Arial"/>
-        </w:rPr>
-      </w:pPr>
-      <w:r>
-        <w:rPr>
-          <w:rFonts w:ascii="Arial" w:hAnsi="Arial" w:cs="Arial"/>
-        </w:rPr>
-        <w:drawing>
-          <wp:inline distT="0" distB="0" distL="0" distR="0" wp14:anchorId="6CF7CED2" wp14:editId="4902823E">
-            <wp:extent cx="4395044" cy="3467100"/>
-            <wp:effectExtent l="0" t="0" r="5715" b="0"/>
-            <wp:docPr id="13" name="Imagen 13"/>
             <wp:cNvGraphicFramePr>
               <a:graphicFrameLocks xmlns:a="http://schemas.openxmlformats.org/drawingml/2006/main" noChangeAspect="1"/>
             </wp:cNvGraphicFramePr>
@@ -9163,6 +9099,99 @@
                   <pic:spPr>
                     <a:xfrm>
                       <a:off x="0" y="0"/>
+                      <a:ext cx="4395982" cy="3096785"/>
+                    </a:xfrm>
+                    <a:prstGeom prst="rect">
+                      <a:avLst/>
+                    </a:prstGeom>
+                  </pic:spPr>
+                </pic:pic>
+              </a:graphicData>
+            </a:graphic>
+          </wp:inline>
+        </w:drawing>
+      </w:r>
+    </w:p>
+    <w:p>
+      <w:pPr>
+        <w:rPr>
+          <w:rFonts w:ascii="Arial" w:hAnsi="Arial" w:cs="Arial"/>
+        </w:rPr>
+      </w:pPr>
+    </w:p>
+    <w:p>
+      <w:pPr>
+        <w:pStyle w:val="Prrafodelista"/>
+        <w:numPr>
+          <w:ilvl w:val="1"/>
+          <w:numId w:val="4"/>
+        </w:numPr>
+        <w:outlineLvl w:val="1"/>
+        <w:rPr>
+          <w:rFonts w:ascii="Arial" w:hAnsi="Arial" w:cs="Arial"/>
+          <w:b/>
+          <w:bCs/>
+          <w:sz w:val="24"/>
+          <w:szCs w:val="24"/>
+        </w:rPr>
+      </w:pPr>
+      <w:bookmarkStart w:id="17" w:name="_Toc178619252"/>
+      <w:r>
+        <w:rPr>
+          <w:rFonts w:ascii="Arial" w:hAnsi="Arial" w:cs="Arial"/>
+          <w:b/>
+          <w:bCs/>
+          <w:sz w:val="24"/>
+          <w:szCs w:val="24"/>
+        </w:rPr>
+        <w:t>Galería por imágenes</w:t>
+      </w:r>
+      <w:bookmarkEnd w:id="17"/>
+    </w:p>
+    <w:p>
+      <w:pPr>
+        <w:pStyle w:val="Prrafodelista"/>
+        <w:rPr>
+          <w:rFonts w:ascii="Arial" w:hAnsi="Arial" w:cs="Arial"/>
+        </w:rPr>
+      </w:pPr>
+    </w:p>
+    <w:p>
+      <w:pPr>
+        <w:jc w:val="center"/>
+        <w:rPr>
+          <w:rFonts w:ascii="Arial" w:hAnsi="Arial" w:cs="Arial"/>
+        </w:rPr>
+      </w:pPr>
+      <w:r>
+        <w:rPr>
+          <w:rFonts w:ascii="Arial" w:hAnsi="Arial" w:cs="Arial"/>
+          <w:noProof/>
+        </w:rPr>
+        <w:drawing>
+          <wp:inline distT="0" distB="0" distL="0" distR="0" wp14:anchorId="6CF7CED2" wp14:editId="4902823E">
+            <wp:extent cx="4395044" cy="3467100"/>
+            <wp:effectExtent l="0" t="0" r="5715" b="0"/>
+            <wp:docPr id="13" name="Imagen 13"/>
+            <wp:cNvGraphicFramePr>
+              <a:graphicFrameLocks xmlns:a="http://schemas.openxmlformats.org/drawingml/2006/main" noChangeAspect="1"/>
+            </wp:cNvGraphicFramePr>
+            <a:graphic xmlns:a="http://schemas.openxmlformats.org/drawingml/2006/main">
+              <a:graphicData uri="http://schemas.openxmlformats.org/drawingml/2006/picture">
+                <pic:pic xmlns:pic="http://schemas.openxmlformats.org/drawingml/2006/picture">
+                  <pic:nvPicPr>
+                    <pic:cNvPr id="1" name=""/>
+                    <pic:cNvPicPr/>
+                  </pic:nvPicPr>
+                  <pic:blipFill>
+                    <a:blip r:embed="rId19"/>
+                    <a:stretch>
+                      <a:fillRect/>
+                    </a:stretch>
+                  </pic:blipFill>
+                  <pic:spPr>
+                    <a:xfrm>
+                      <a:off x="0" y="0"/>
                       <a:ext cx="4410090" cy="3478969"/>
                     </a:xfrm>
                     <a:prstGeom prst="rect">
@@ -9234,6 +9263,7 @@
       <w:r>
         <w:rPr>
           <w:rFonts w:ascii="Arial" w:hAnsi="Arial" w:cs="Arial"/>
+          <w:noProof/>
         </w:rPr>
         <w:drawing>
           <wp:inline distT="0" distB="0" distL="0" distR="0" wp14:anchorId="47D5087C" wp14:editId="52B362E0">
@@ -9251,7 +9281,7 @@
                     <pic:cNvPicPr/>
                   </pic:nvPicPr>
                   <pic:blipFill rotWithShape="1">
-                    <a:blip r:embed="rId19"/>
+                    <a:blip r:embed="rId20"/>
                     <a:srcRect t="19419" b="13417"/>
                     <a:stretch/>
                   </pic:blipFill>
@@ -9331,6 +9361,7 @@
       <w:r>
         <w:rPr>
           <w:rFonts w:ascii="Arial" w:hAnsi="Arial" w:cs="Arial"/>
+          <w:noProof/>
         </w:rPr>
         <w:drawing>
           <wp:inline distT="0" distB="0" distL="0" distR="0" wp14:anchorId="46E4FF72" wp14:editId="5A288A9C">
@@ -9348,7 +9379,7 @@
                     <pic:cNvPicPr/>
                   </pic:nvPicPr>
                   <pic:blipFill rotWithShape="1">
-                    <a:blip r:embed="rId20"/>
+                    <a:blip r:embed="rId21"/>
                     <a:srcRect t="11882"/>
                     <a:stretch/>
                   </pic:blipFill>
@@ -9417,13 +9448,7 @@
     <w:p/>
     <w:p>
       <w:r>
-        <w:t xml:space="preserve">A </w:t>
-      </w:r>
-      <w:r>
-        <w:t>continuación,</w:t>
-      </w:r>
-      <w:r>
-        <w:t xml:space="preserve"> se detallan las instrucciones para navegar y utilizar el portafolio personal de Juan Carlos Morales Quintana, "Desarrollador </w:t>
+        <w:t xml:space="preserve">A continuación, se detallan las instrucciones para navegar y utilizar el portafolio personal de Juan Carlos Morales Quintana, "Desarrollador </w:t>
       </w:r>
       <w:proofErr w:type="spellStart"/>
       <w:r>
@@ -10492,16 +10517,7 @@
           <w:szCs w:val="28"/>
         </w:rPr>
         <w:lastRenderedPageBreak/>
-        <w:t xml:space="preserve">Instrucciones de Uso </w:t>
-      </w:r>
-      <w:r>
-        <w:rPr>
-          <w:b/>
-          <w:bCs/>
-          <w:sz w:val="28"/>
-          <w:szCs w:val="28"/>
-        </w:rPr>
-        <w:t>Técnico</w:t>
+        <w:t>Instrucciones de Uso Técnico</w:t>
       </w:r>
       <w:bookmarkEnd w:id="36"/>
     </w:p>
@@ -11232,7 +11248,7 @@
         </w:rPr>
         <w:t xml:space="preserve">Correo Electrónico: </w:t>
       </w:r>
-      <w:hyperlink r:id="rId21" w:history="1">
+      <w:hyperlink r:id="rId22" w:history="1">
         <w:r>
           <w:rPr>
             <w:rStyle w:val="Hipervnculo"/>
@@ -11261,18 +11277,12 @@
         </w:rPr>
         <w:t xml:space="preserve">GitHub: </w:t>
       </w:r>
-      <w:hyperlink r:id="rId22" w:history="1">
+      <w:hyperlink r:id="rId23" w:history="1">
         <w:r>
           <w:rPr>
             <w:rStyle w:val="Hipervnculo"/>
           </w:rPr>
-          <w:t>https://</w:t>
-        </w:r>
-        <w:r>
-          <w:rPr>
-            <w:rStyle w:val="Hipervnculo"/>
-          </w:rPr>
-          <w:t>github.com/juancarlosmorales</w:t>
+          <w:t>https://github.com/juancarlosmorales</w:t>
         </w:r>
       </w:hyperlink>
       <w:r>
@@ -11287,7 +11297,7 @@
         </w:rPr>
         <w:t xml:space="preserve">LinkedIn: </w:t>
       </w:r>
-      <w:hyperlink r:id="rId23" w:history="1">
+      <w:hyperlink r:id="rId24" w:history="1">
         <w:r>
           <w:rPr>
             <w:rStyle w:val="Hipervnculo"/>
@@ -11299,9 +11309,9 @@
     <w:p/>
     <w:p/>
     <w:sectPr>
-      <w:headerReference w:type="even" r:id="rId24"/>
-      <w:headerReference w:type="default" r:id="rId25"/>
-      <w:footerReference w:type="default" r:id="rId26"/>
+      <w:headerReference w:type="even" r:id="rId25"/>
+      <w:headerReference w:type="default" r:id="rId26"/>
+      <w:footerReference w:type="default" r:id="rId27"/>
       <w:pgSz w:w="12240" w:h="15840"/>
       <w:pgMar w:top="1843" w:right="1701" w:bottom="1417" w:left="1701" w:header="709" w:footer="709" w:gutter="0"/>
       <w:pgNumType w:start="2"/>
@@ -11358,7 +11368,7 @@
       <mc:AlternateContent>
         <mc:Choice Requires="wps">
           <w:drawing>
-            <wp:anchor distT="0" distB="0" distL="114300" distR="114300" simplePos="0" relativeHeight="251672576" behindDoc="0" locked="0" layoutInCell="1" allowOverlap="1" wp14:anchorId="196A3726" wp14:editId="1AD2745D">
+            <wp:anchor distT="0" distB="0" distL="114300" distR="114300" simplePos="0" relativeHeight="251658752" behindDoc="0" locked="0" layoutInCell="1" allowOverlap="1" wp14:anchorId="196A3726" wp14:editId="1AD2745D">
               <wp:simplePos x="0" y="0"/>
               <wp:positionH relativeFrom="column">
                 <wp:posOffset>-1089660</wp:posOffset>
@@ -11467,7 +11477,7 @@
         </mc:Choice>
         <mc:Fallback>
           <w:pict>
-            <v:rect w14:anchorId="196A3726" id="Rectangle 17" o:spid="_x0000_s1028" style="position:absolute;left:0;text-align:left;margin-left:-85.8pt;margin-top:-11.2pt;width:672pt;height:84.75pt;z-index:251672576;visibility:visible;mso-wrap-style:square;mso-width-percent:0;mso-height-percent:0;mso-wrap-distance-left:9pt;mso-wrap-distance-top:0;mso-wrap-distance-right:9pt;mso-wrap-distance-bottom:0;mso-position-horizontal:absolute;mso-position-horizontal-relative:text;mso-position-vertical:absolute;mso-position-vertical-relative:text;mso-width-percent:0;mso-height-percent:0;mso-width-relative:page;mso-height-relative:page;v-text-anchor:top" o:gfxdata="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" fillcolor="#f2f2f2 [3052]" stroked="f">
+            <v:rect w14:anchorId="196A3726" id="Rectangle 17" o:spid="_x0000_s1028" style="position:absolute;left:0;text-align:left;margin-left:-85.8pt;margin-top:-11.2pt;width:672pt;height:84.75pt;z-index:251658752;visibility:visible;mso-wrap-style:square;mso-width-percent:0;mso-height-percent:0;mso-wrap-distance-left:9pt;mso-wrap-distance-top:0;mso-wrap-distance-right:9pt;mso-wrap-distance-bottom:0;mso-position-horizontal:absolute;mso-position-horizontal-relative:text;mso-position-vertical:absolute;mso-position-vertical-relative:text;mso-width-percent:0;mso-height-percent:0;mso-width-relative:page;mso-height-relative:page;v-text-anchor:top" o:gfxdata="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" fillcolor="#f2f2f2 [3052]" stroked="f">
               <v:textbox>
                 <w:txbxContent>
                   <w:p>
@@ -11584,7 +11594,7 @@
           <v:path o:extrusionok="f" gradientshapeok="t" o:connecttype="rect"/>
           <o:lock v:ext="edit" aspectratio="t"/>
         </v:shapetype>
-        <v:shape id="WordPictureWatermark401282" o:spid="_x0000_s2077" type="#_x0000_t75" style="position:absolute;margin-left:0;margin-top:0;width:511.9pt;height:511.9pt;z-index:-251641856;mso-position-horizontal:center;mso-position-horizontal-relative:margin;mso-position-vertical:center;mso-position-vertical-relative:margin" o:allowincell="f">
+        <v:shape id="WordPictureWatermark401282" o:spid="_x0000_s2077" type="#_x0000_t75" style="position:absolute;margin-left:0;margin-top:0;width:511.9pt;height:511.9pt;z-index:-251656704;mso-position-horizontal:center;mso-position-horizontal-relative:margin;mso-position-vertical:center;mso-position-vertical-relative:margin" o:allowincell="f">
           <v:imagedata r:id="rId1" o:title="intec" gain="19661f" blacklevel="22938f"/>
           <w10:wrap anchorx="margin" anchory="margin"/>
         </v:shape>
@@ -11610,7 +11620,7 @@
       <mc:AlternateContent>
         <mc:Choice Requires="wps">
           <w:drawing>
-            <wp:anchor distT="0" distB="0" distL="114300" distR="114300" simplePos="0" relativeHeight="251666432" behindDoc="0" locked="0" layoutInCell="1" allowOverlap="1" wp14:anchorId="0CD24785" wp14:editId="5A7CC81B">
+            <wp:anchor distT="0" distB="0" distL="114300" distR="114300" simplePos="0" relativeHeight="251655680" behindDoc="0" locked="0" layoutInCell="1" allowOverlap="1" wp14:anchorId="0CD24785" wp14:editId="5A7CC81B">
               <wp:simplePos x="0" y="0"/>
               <wp:positionH relativeFrom="column">
                 <wp:posOffset>4615815</wp:posOffset>
@@ -11693,7 +11703,7 @@
       <mc:AlternateContent>
         <mc:Choice Requires="wps">
           <w:drawing>
-            <wp:anchor distT="0" distB="0" distL="114300" distR="114300" simplePos="0" relativeHeight="251667456" behindDoc="0" locked="0" layoutInCell="1" allowOverlap="1" wp14:anchorId="51757343" wp14:editId="3BF1F1EA">
+            <wp:anchor distT="0" distB="0" distL="114300" distR="114300" simplePos="0" relativeHeight="251656704" behindDoc="0" locked="0" layoutInCell="1" allowOverlap="1" wp14:anchorId="51757343" wp14:editId="3BF1F1EA">
               <wp:simplePos x="0" y="0"/>
               <wp:positionH relativeFrom="column">
                 <wp:posOffset>-2032635</wp:posOffset>
@@ -11826,16 +11836,7 @@
                                     <w:sz w:val="24"/>
                                     <w:szCs w:val="24"/>
                                   </w:rPr>
-                                  <w:t xml:space="preserve"> - </w:t>
-                                </w:r>
-                                <w:r>
-                                  <w:rPr>
-                                    <w:b/>
-                                    <w:color w:val="FFFFFF" w:themeColor="background1"/>
-                                    <w:sz w:val="24"/>
-                                    <w:szCs w:val="24"/>
-                                  </w:rPr>
-                                  <w:t xml:space="preserve">Desarrollo Web Full </w:t>
+                                  <w:t xml:space="preserve"> - Desarrollo Web Full </w:t>
                                 </w:r>
                                 <w:proofErr w:type="spellStart"/>
                                 <w:r>
@@ -12163,7 +12164,7 @@
               <v:stroke joinstyle="miter"/>
               <v:path gradientshapeok="t" o:connecttype="custom" o:connectlocs="12961,0;10800,0;2161,10800;8602,21600;10800,21600;19402,10800" textboxrect="4321,0,17204,21600"/>
             </v:shapetype>
-            <v:shape id="AutoShape 13" o:spid="_x0000_s1026" type="#_x0000_t111" style="position:absolute;margin-left:-160.05pt;margin-top:-36.95pt;width:699.9pt;height:66.75pt;z-index:251667456;visibility:visible;mso-wrap-style:square;mso-width-percent:0;mso-height-percent:0;mso-wrap-distance-left:9pt;mso-wrap-distance-top:0;mso-wrap-distance-right:9pt;mso-wrap-distance-bottom:0;mso-position-horizontal:absolute;mso-position-horizontal-relative:text;mso-position-vertical:absolute;mso-position-vertical-relative:text;mso-width-percent:0;mso-height-percent:0;mso-width-relative:page;mso-height-relative:page;v-text-anchor:top" o:gfxdata="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" fillcolor="#1f4d78 [1604]" strokecolor="#1f4d78 [1604]">
+            <v:shape id="AutoShape 13" o:spid="_x0000_s1026" type="#_x0000_t111" style="position:absolute;margin-left:-160.05pt;margin-top:-36.95pt;width:699.9pt;height:66.75pt;z-index:251656704;visibility:visible;mso-wrap-style:square;mso-width-percent:0;mso-height-percent:0;mso-wrap-distance-left:9pt;mso-wrap-distance-top:0;mso-wrap-distance-right:9pt;mso-wrap-distance-bottom:0;mso-position-horizontal:absolute;mso-position-horizontal-relative:text;mso-position-vertical:absolute;mso-position-vertical-relative:text;mso-width-percent:0;mso-height-percent:0;mso-width-relative:page;mso-height-relative:page;v-text-anchor:top" o:gfxdata="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" fillcolor="#1f4d78 [1604]" strokecolor="#1f4d78 [1604]">
               <v:textbox>
                 <w:txbxContent>
                   <w:p>
@@ -12255,16 +12256,7 @@
                               <w:sz w:val="24"/>
                               <w:szCs w:val="24"/>
                             </w:rPr>
-                            <w:t xml:space="preserve"> - </w:t>
-                          </w:r>
-                          <w:r>
-                            <w:rPr>
-                              <w:b/>
-                              <w:color w:val="FFFFFF" w:themeColor="background1"/>
-                              <w:sz w:val="24"/>
-                              <w:szCs w:val="24"/>
-                            </w:rPr>
-                            <w:t xml:space="preserve">Desarrollo Web Full </w:t>
+                            <w:t xml:space="preserve"> - Desarrollo Web Full </w:t>
                           </w:r>
                           <w:proofErr w:type="spellStart"/>
                           <w:r>
@@ -12586,7 +12578,7 @@
       <mc:AlternateContent>
         <mc:Choice Requires="wps">
           <w:drawing>
-            <wp:anchor distT="0" distB="0" distL="114300" distR="114300" simplePos="0" relativeHeight="251668480" behindDoc="0" locked="0" layoutInCell="1" allowOverlap="1" wp14:anchorId="51DC040D" wp14:editId="3D00B899">
+            <wp:anchor distT="0" distB="0" distL="114300" distR="114300" simplePos="0" relativeHeight="251657728" behindDoc="0" locked="0" layoutInCell="1" allowOverlap="1" wp14:anchorId="51DC040D" wp14:editId="3D00B899">
               <wp:simplePos x="0" y="0"/>
               <wp:positionH relativeFrom="column">
                 <wp:posOffset>-1732280</wp:posOffset>
@@ -12650,7 +12642,7 @@
         </mc:Choice>
         <mc:Fallback>
           <w:pict>
-            <v:rect w14:anchorId="51DC040D" id="Rectangle 14" o:spid="_x0000_s1027" style="position:absolute;margin-left:-136.4pt;margin-top:-42.95pt;width:112.85pt;height:64.5pt;z-index:251668480;visibility:visible;mso-wrap-style:square;mso-width-percent:0;mso-height-percent:0;mso-wrap-distance-left:9pt;mso-wrap-distance-top:0;mso-wrap-distance-right:9pt;mso-wrap-distance-bottom:0;mso-position-horizontal:absolute;mso-position-horizontal-relative:text;mso-position-vertical:absolute;mso-position-vertical-relative:text;mso-width-percent:0;mso-height-percent:0;mso-width-relative:page;mso-height-relative:page;v-text-anchor:top" o:gfxdata="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" fillcolor="#1f4d78 [1604]" strokecolor="#1f4d78 [1604]">
+            <v:rect w14:anchorId="51DC040D" id="Rectangle 14" o:spid="_x0000_s1027" style="position:absolute;margin-left:-136.4pt;margin-top:-42.95pt;width:112.85pt;height:64.5pt;z-index:251657728;visibility:visible;mso-wrap-style:square;mso-width-percent:0;mso-height-percent:0;mso-wrap-distance-left:9pt;mso-wrap-distance-top:0;mso-wrap-distance-right:9pt;mso-wrap-distance-bottom:0;mso-position-horizontal:absolute;mso-position-horizontal-relative:text;mso-position-vertical:absolute;mso-position-vertical-relative:text;mso-width-percent:0;mso-height-percent:0;mso-width-relative:page;mso-height-relative:page;v-text-anchor:top" o:gfxdata="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" fillcolor="#1f4d78 [1604]" strokecolor="#1f4d78 [1604]">
               <v:textbox>
                 <w:txbxContent>
                   <w:p/>

</xml_diff>